<commit_message>
Fix final logic and add report
</commit_message>
<xml_diff>
--- a/Vietsub_Project2.docx
+++ b/Vietsub_Project2.docx
@@ -103,12 +103,6 @@
       </w:pPr>
       <w:r>
         <w:rPr>
-          <w:rStyle w:val="fontstyle01"/>
-        </w:rPr>
-        <w:t xml:space="preserve">run </w:t>
-      </w:r>
-      <w:r>
-        <w:rPr>
           <w:rStyle w:val="fontstyle21"/>
         </w:rPr>
         <w:t>npx hardhat node</w:t>
@@ -728,6 +722,7 @@
           <w:bCs w:val="0"/>
         </w:rPr>
       </w:pPr>
+      <w:bookmarkStart w:id="0" w:name="_Hlk139882623"/>
       <w:r>
         <w:rPr>
           <w:b w:val="0"/>
@@ -758,6 +753,7 @@
         </w:rPr>
         <w:t>hoán đổi giữa Token của bạn và ETH thử nghiệm</w:t>
       </w:r>
+      <w:bookmarkEnd w:id="0"/>
       <w:r>
         <w:rPr>
           <w:b w:val="0"/>

</xml_diff>